<commit_message>
data cleaning and updates added
</commit_message>
<xml_diff>
--- a/Exclusions.docx
+++ b/Exclusions.docx
@@ -90,7 +90,7 @@
           <w:szCs w:val="22"/>
           <w:u w:val="single"/>
         </w:rPr>
-        <w:t>Dockett ID</w:t>
+        <w:t>Docket ID</w:t>
       </w:r>
     </w:p>
     <w:p>
@@ -335,7 +335,7 @@
           <w:szCs w:val="22"/>
           <w:u w:val="single"/>
         </w:rPr>
-        <w:t>Dockett Number</w:t>
+        <w:t>Docket Number</w:t>
       </w:r>
     </w:p>
     <w:p>
@@ -973,6 +973,7 @@
     <w:lsdException w:name="HTML Sample" w:semiHidden="1" w:unhideWhenUsed="1"/>
     <w:lsdException w:name="HTML Typewriter" w:semiHidden="1" w:unhideWhenUsed="1"/>
     <w:lsdException w:name="HTML Variable" w:semiHidden="1" w:unhideWhenUsed="1"/>
+    <w:lsdException w:name="Normal Table" w:semiHidden="1" w:unhideWhenUsed="1"/>
     <w:lsdException w:name="annotation subject" w:semiHidden="1" w:unhideWhenUsed="1"/>
     <w:lsdException w:name="No List" w:semiHidden="1" w:unhideWhenUsed="1"/>
     <w:lsdException w:name="Outline List 1" w:semiHidden="1" w:unhideWhenUsed="1"/>
@@ -1019,8 +1020,10 @@
     <w:lsdException w:name="Table Subtle 2" w:semiHidden="1" w:unhideWhenUsed="1"/>
     <w:lsdException w:name="Table Web 1" w:semiHidden="1" w:unhideWhenUsed="1"/>
     <w:lsdException w:name="Table Web 2" w:semiHidden="1" w:unhideWhenUsed="1"/>
+    <w:lsdException w:name="Table Web 3" w:semiHidden="1" w:unhideWhenUsed="1"/>
     <w:lsdException w:name="Balloon Text" w:semiHidden="1" w:unhideWhenUsed="1"/>
     <w:lsdException w:name="Table Grid" w:uiPriority="39"/>
+    <w:lsdException w:name="Table Theme" w:semiHidden="1" w:unhideWhenUsed="1"/>
     <w:lsdException w:name="Placeholder Text" w:semiHidden="1"/>
     <w:lsdException w:name="No Spacing" w:uiPriority="1" w:qFormat="1"/>
     <w:lsdException w:name="Light Shading" w:uiPriority="60"/>
@@ -1576,7 +1579,7 @@
 </file>
 
 <file path=customXml/itemProps1.xml><?xml version="1.0" encoding="utf-8"?>
-<ds:datastoreItem xmlns:ds="http://schemas.openxmlformats.org/officeDocument/2006/customXml" ds:itemID="{649B174A-479D-1A4C-AB8F-BF45BC67CE41}">
+<ds:datastoreItem xmlns:ds="http://schemas.openxmlformats.org/officeDocument/2006/customXml" ds:itemID="{ABE96D82-428C-9D42-AC48-7896D0A48267}">
   <ds:schemaRefs>
     <ds:schemaRef ds:uri="http://schemas.openxmlformats.org/officeDocument/2006/bibliography"/>
   </ds:schemaRefs>

</xml_diff>